<commit_message>
Updated syllabus with corrected outcomes
</commit_message>
<xml_diff>
--- a/zzzOther/MTH_GreatGraphs_2020-Apr-6_Addendum.docx
+++ b/zzzOther/MTH_GreatGraphs_2020-Apr-6_Addendum.docx
@@ -111,6 +111,34 @@
       <w:r>
         <w:t>If this class is not approved or does not fill then I will likely propose it again next year for a regular term (either in-person or on-line).</w:t>
       </w:r>
+    </w:p>
+    <w:p/>
+    <w:p>
+      <w:pPr>
+        <w:rPr>
+          <w:b/>
+        </w:rPr>
+      </w:pPr>
+      <w:r>
+        <w:rPr>
+          <w:b/>
+        </w:rPr>
+        <w:t>Academic Council Meeting (8-Apr) Notes</w:t>
+      </w:r>
+    </w:p>
+    <w:p>
+      <w:pPr>
+        <w:pStyle w:val="ListParagraph"/>
+        <w:numPr>
+          <w:ilvl w:val="0"/>
+          <w:numId w:val="1"/>
+        </w:numPr>
+      </w:pPr>
+      <w:r>
+        <w:t>Change “understand” to “describe”</w:t>
+      </w:r>
+    </w:p>
+    <w:p>
       <w:bookmarkStart w:id="0" w:name="_GoBack"/>
       <w:bookmarkEnd w:id="0"/>
     </w:p>

</xml_diff>